<commit_message>
Trabajo de Desarrollo Sprint 2
Alejandro Alcubilla
</commit_message>
<xml_diff>
--- a/AlejandroZonaFES.docx
+++ b/AlejandroZonaFES.docx
@@ -4,6 +4,20 @@
   <w:body>
     <w:p>
       <w:pPr>
+        <w:rPr>
+          <w:b w:val="1"/>
+        </w:rPr>
+      </w:pPr>
+      <w:r>
+        <w:rPr>
+          <w:b w:val="1"/>
+          <w:rtl w:val="0"/>
+        </w:rPr>
+        <w:t xml:space="preserve">Sprint 1</w:t>
+      </w:r>
+    </w:p>
+    <w:p>
+      <w:pPr>
         <w:rPr/>
       </w:pPr>
       <w:r>
@@ -180,40 +194,40 @@
         <w:rPr>
           <w:rtl w:val="0"/>
         </w:rPr>
-        <w:t xml:space="preserve">2.- Crear código para poder seleccionar “Más información” del bar seleccionado: 2 min</w:t>
-      </w:r>
-    </w:p>
-    <w:p>
-      <w:pPr>
-        <w:rPr/>
-      </w:pPr>
-      <w:r>
-        <w:rPr>
-          <w:rtl w:val="0"/>
-        </w:rPr>
-        <w:t xml:space="preserve">3.- Seleccionar “Visualizar Exterior “ si desea visualizar el exterior del bar </w:t>
-      </w:r>
-    </w:p>
-    <w:p>
-      <w:pPr>
-        <w:rPr/>
-      </w:pPr>
-      <w:r>
-        <w:rPr>
-          <w:rtl w:val="0"/>
-        </w:rPr>
-        <w:t xml:space="preserve">4.-Seleccionar “Visualizar Interior” si desea visualizar el interior del bar seleccionado: 2 min</w:t>
-      </w:r>
-    </w:p>
-    <w:p>
-      <w:pPr>
-        <w:rPr/>
-      </w:pPr>
-      <w:r>
-        <w:rPr>
-          <w:rtl w:val="0"/>
-        </w:rPr>
-        <w:t xml:space="preserve">5.- Crear código para si el usuario desea visualizar alguna zona específica la seleccionará si está está disponible ,como por ejemplo “primer piso ,segundo piso,lugar de los baños “ dependiendo del establecimiento </w:t>
+        <w:t xml:space="preserve">2.- Crear código para poder seleccionar “Más información” del bar seleccionado: 2 horas</w:t>
+      </w:r>
+    </w:p>
+    <w:p>
+      <w:pPr>
+        <w:rPr/>
+      </w:pPr>
+      <w:r>
+        <w:rPr>
+          <w:rtl w:val="0"/>
+        </w:rPr>
+        <w:t xml:space="preserve">3.- Seleccionar “Visualizar Exterior “ si desea visualizar el exterior del bar : 30 minutos </w:t>
+      </w:r>
+    </w:p>
+    <w:p>
+      <w:pPr>
+        <w:rPr/>
+      </w:pPr>
+      <w:r>
+        <w:rPr>
+          <w:rtl w:val="0"/>
+        </w:rPr>
+        <w:t xml:space="preserve">4.-Seleccionar “Visualizar Interior” si desea visualizar el interior del bar seleccionado: 20 minutos </w:t>
+      </w:r>
+    </w:p>
+    <w:p>
+      <w:pPr>
+        <w:rPr/>
+      </w:pPr>
+      <w:r>
+        <w:rPr>
+          <w:rtl w:val="0"/>
+        </w:rPr>
+        <w:t xml:space="preserve">5.- Crear código para si el usuario desea visualizar alguna zona específica la seleccionará el usuario si está está disponible: 3 horas</w:t>
       </w:r>
     </w:p>
     <w:p>
@@ -256,18 +270,18 @@
         <w:rPr>
           <w:rtl w:val="0"/>
         </w:rPr>
-        <w:t xml:space="preserve">1.- Al Seleccionar algún bar se le mostrará los bares que tengan más en común con el que se seleccionó en la parte final de la información </w:t>
-      </w:r>
-    </w:p>
-    <w:p>
-      <w:pPr>
-        <w:rPr/>
-      </w:pPr>
-      <w:r>
-        <w:rPr>
-          <w:rtl w:val="0"/>
-        </w:rPr>
-        <w:t xml:space="preserve">2.- Crear módulo de “Sugerencias para ti”, se mostrará los bares que se acerquen más a tus gustos de los bares dependiendo de los bares previamente visitados </w:t>
+        <w:t xml:space="preserve">1.- Crear código que al Seleccionar algún bar se le mostrará los bares que tengan más en común con el que se seleccionó en la parte final de la información : 1 hora</w:t>
+      </w:r>
+    </w:p>
+    <w:p>
+      <w:pPr>
+        <w:rPr/>
+      </w:pPr>
+      <w:r>
+        <w:rPr>
+          <w:rtl w:val="0"/>
+        </w:rPr>
+        <w:t xml:space="preserve">2.- Crear módulo de “Sugerencias para ti”, se mostrará los bares que se acerquen más a tus gustos de los bares dependiendo de los bares previamente visitados : 2 horas</w:t>
       </w:r>
     </w:p>
     <w:p>
@@ -289,18 +303,272 @@
         <w:rPr>
           <w:rtl w:val="0"/>
         </w:rPr>
-        <w:t xml:space="preserve">4.- Si el bar seleccionado no está disponible en la parte final se mostrará algún bar que se asemeja al que fue seleccionado </w:t>
-      </w:r>
-    </w:p>
-    <w:p>
-      <w:pPr>
-        <w:rPr/>
-      </w:pPr>
-      <w:r>
-        <w:rPr>
-          <w:rtl w:val="0"/>
-        </w:rPr>
-        <w:t xml:space="preserve">5.- En la sección de búsqueda tendrá el apartado de “Filtros “ para poder llenar los espacios y así encontrar el bar que se acerque a lo que el usuario busca </w:t>
+        <w:t xml:space="preserve">4.- Si el bar seleccionado no está disponible Crear código que  en la parte final se mostrará algún bar que se asemeja al que fue seleccionado : 3 horas</w:t>
+      </w:r>
+    </w:p>
+    <w:p>
+      <w:pPr>
+        <w:rPr/>
+      </w:pPr>
+      <w:r>
+        <w:rPr>
+          <w:rtl w:val="0"/>
+        </w:rPr>
+        <w:t xml:space="preserve">5.- En la sección de búsqueda crear módulo de el apartado de “Filtros “ para poder llenar los espacios y así encontrar el bar que se acerque a lo que el usuario busca : 2 horas</w:t>
+      </w:r>
+    </w:p>
+    <w:p>
+      <w:pPr>
+        <w:rPr/>
+      </w:pPr>
+      <w:r>
+        <w:rPr>
+          <w:rtl w:val="0"/>
+        </w:rPr>
+      </w:r>
+    </w:p>
+    <w:p>
+      <w:pPr>
+        <w:rPr/>
+      </w:pPr>
+      <w:r>
+        <w:rPr>
+          <w:rtl w:val="0"/>
+        </w:rPr>
+      </w:r>
+    </w:p>
+    <w:p>
+      <w:pPr>
+        <w:rPr>
+          <w:b w:val="1"/>
+        </w:rPr>
+      </w:pPr>
+      <w:r>
+        <w:rPr>
+          <w:b w:val="1"/>
+          <w:rtl w:val="0"/>
+        </w:rPr>
+        <w:t xml:space="preserve">Sprint 2</w:t>
+      </w:r>
+    </w:p>
+    <w:p>
+      <w:pPr>
+        <w:rPr/>
+      </w:pPr>
+      <w:r>
+        <w:rPr>
+          <w:rtl w:val="0"/>
+        </w:rPr>
+        <w:t xml:space="preserve">Mejora de interfaz de inicio:</w:t>
+      </w:r>
+    </w:p>
+    <w:p>
+      <w:pPr>
+        <w:numPr>
+          <w:ilvl w:val="0"/>
+          <w:numId w:val="2"/>
+        </w:numPr>
+        <w:ind w:left="720" w:hanging="360"/>
+      </w:pPr>
+      <w:r>
+        <w:rPr>
+          <w:rtl w:val="0"/>
+        </w:rPr>
+        <w:t xml:space="preserve">Escribir código para que el módulo de promociones en cuanto se pueda visualizar las mejores promociones sea por “happy hours” (horarios), precios y/o paquetes.</w:t>
+      </w:r>
+    </w:p>
+    <w:p>
+      <w:pPr>
+        <w:numPr>
+          <w:ilvl w:val="0"/>
+          <w:numId w:val="2"/>
+        </w:numPr>
+        <w:ind w:left="720" w:hanging="360"/>
+      </w:pPr>
+      <w:r>
+        <w:rPr>
+          <w:rtl w:val="0"/>
+        </w:rPr>
+        <w:t xml:space="preserve">Escribir código para que el módulo de novedades se actualice al momento y este siempre al momento.</w:t>
+      </w:r>
+    </w:p>
+    <w:p>
+      <w:pPr>
+        <w:numPr>
+          <w:ilvl w:val="0"/>
+          <w:numId w:val="2"/>
+        </w:numPr>
+        <w:ind w:left="720" w:hanging="360"/>
+      </w:pPr>
+      <w:r>
+        <w:rPr>
+          <w:rtl w:val="0"/>
+        </w:rPr>
+        <w:t xml:space="preserve">Escribir código para que el módulo de Usuarios para recordarlos y conforme el tiempo recuerde sus preferencias y la app sugiera nuevas cosas relacionadas a los gustos anteriores.</w:t>
+      </w:r>
+    </w:p>
+    <w:p>
+      <w:pPr>
+        <w:rPr/>
+      </w:pPr>
+      <w:r>
+        <w:rPr>
+          <w:rtl w:val="0"/>
+        </w:rPr>
+      </w:r>
+    </w:p>
+    <w:p>
+      <w:pPr>
+        <w:rPr/>
+      </w:pPr>
+      <w:r>
+        <w:rPr>
+          <w:rtl w:val="0"/>
+        </w:rPr>
+        <w:t xml:space="preserve">Mejorar la Visualización del establecimiento</w:t>
+      </w:r>
+    </w:p>
+    <w:p>
+      <w:pPr>
+        <w:numPr>
+          <w:ilvl w:val="0"/>
+          <w:numId w:val="3"/>
+        </w:numPr>
+        <w:ind w:left="720" w:hanging="360"/>
+        <w:rPr>
+          <w:u w:val="none"/>
+        </w:rPr>
+      </w:pPr>
+      <w:r>
+        <w:rPr>
+          <w:rtl w:val="0"/>
+        </w:rPr>
+        <w:t xml:space="preserve">Escribir código para poder visualizar en donde se ubican los baños : 3 horas</w:t>
+      </w:r>
+    </w:p>
+    <w:p>
+      <w:pPr>
+        <w:numPr>
+          <w:ilvl w:val="0"/>
+          <w:numId w:val="3"/>
+        </w:numPr>
+        <w:ind w:left="720" w:hanging="360"/>
+        <w:rPr>
+          <w:u w:val="none"/>
+        </w:rPr>
+      </w:pPr>
+      <w:r>
+        <w:rPr>
+          <w:rtl w:val="0"/>
+        </w:rPr>
+        <w:t xml:space="preserve">Escribir código para poder visualizar 1er Piso o 2do piso (dependiendo del establecimiento ): 3 horas</w:t>
+      </w:r>
+    </w:p>
+    <w:p>
+      <w:pPr>
+        <w:numPr>
+          <w:ilvl w:val="0"/>
+          <w:numId w:val="3"/>
+        </w:numPr>
+        <w:ind w:left="720" w:hanging="360"/>
+        <w:rPr>
+          <w:u w:val="none"/>
+        </w:rPr>
+      </w:pPr>
+      <w:r>
+        <w:rPr>
+          <w:rtl w:val="0"/>
+        </w:rPr>
+        <w:t xml:space="preserve">Escribir código para poder visualizar el establecimiento por dentro en tiempo real.  : 3 horas</w:t>
+      </w:r>
+    </w:p>
+    <w:p>
+      <w:pPr>
+        <w:rPr/>
+      </w:pPr>
+      <w:r>
+        <w:rPr>
+          <w:rtl w:val="0"/>
+        </w:rPr>
+      </w:r>
+    </w:p>
+    <w:p>
+      <w:pPr>
+        <w:rPr/>
+      </w:pPr>
+      <w:r>
+        <w:rPr>
+          <w:rtl w:val="0"/>
+        </w:rPr>
+        <w:t xml:space="preserve">Mejorar las sugerencias de los bares</w:t>
+      </w:r>
+    </w:p>
+    <w:p>
+      <w:pPr>
+        <w:numPr>
+          <w:ilvl w:val="0"/>
+          <w:numId w:val="4"/>
+        </w:numPr>
+        <w:ind w:left="720" w:hanging="360"/>
+        <w:jc w:val="both"/>
+        <w:rPr>
+          <w:u w:val="none"/>
+        </w:rPr>
+      </w:pPr>
+      <w:r>
+        <w:rPr>
+          <w:rtl w:val="0"/>
+        </w:rPr>
+        <w:t xml:space="preserve">Crear código para poder sugerir los bares más cercanos: 3 horas</w:t>
+      </w:r>
+    </w:p>
+    <w:p>
+      <w:pPr>
+        <w:numPr>
+          <w:ilvl w:val="0"/>
+          <w:numId w:val="4"/>
+        </w:numPr>
+        <w:ind w:left="720" w:hanging="360"/>
+        <w:jc w:val="both"/>
+        <w:rPr>
+          <w:u w:val="none"/>
+        </w:rPr>
+      </w:pPr>
+      <w:r>
+        <w:rPr>
+          <w:rtl w:val="0"/>
+        </w:rPr>
+        <w:t xml:space="preserve">Crear código para sugerir los bares que vendan lo más similar al bar seleccionado: 2 horas</w:t>
+      </w:r>
+    </w:p>
+    <w:p>
+      <w:pPr>
+        <w:numPr>
+          <w:ilvl w:val="0"/>
+          <w:numId w:val="4"/>
+        </w:numPr>
+        <w:ind w:left="720" w:hanging="360"/>
+        <w:jc w:val="both"/>
+        <w:rPr>
+          <w:u w:val="none"/>
+        </w:rPr>
+      </w:pPr>
+      <w:r>
+        <w:rPr>
+          <w:rtl w:val="0"/>
+        </w:rPr>
+        <w:t xml:space="preserve">Crear código para sugerir los bares que estén abiertos y cerrados: 3 horas</w:t>
+      </w:r>
+    </w:p>
+    <w:p>
+      <w:pPr>
+        <w:jc w:val="both"/>
+        <w:rPr/>
+      </w:pPr>
+      <w:r>
+        <w:rPr>
+          <w:rtl w:val="0"/>
+        </w:rPr>
       </w:r>
     </w:p>
     <w:sectPr>
@@ -424,8 +692,347 @@
       </w:rPr>
     </w:lvl>
   </w:abstractNum>
+  <w:abstractNum w:abstractNumId="2">
+    <w:lvl w:ilvl="0">
+      <w:start w:val="1"/>
+      <w:numFmt w:val="bullet"/>
+      <w:lvlText w:val="●"/>
+      <w:lvlJc w:val="left"/>
+      <w:pPr>
+        <w:ind w:left="720" w:hanging="360"/>
+      </w:pPr>
+      <w:rPr>
+        <w:u w:val="none"/>
+      </w:rPr>
+    </w:lvl>
+    <w:lvl w:ilvl="1">
+      <w:start w:val="1"/>
+      <w:numFmt w:val="bullet"/>
+      <w:lvlText w:val="○"/>
+      <w:lvlJc w:val="left"/>
+      <w:pPr>
+        <w:ind w:left="1440" w:hanging="360"/>
+      </w:pPr>
+      <w:rPr>
+        <w:u w:val="none"/>
+      </w:rPr>
+    </w:lvl>
+    <w:lvl w:ilvl="2">
+      <w:start w:val="1"/>
+      <w:numFmt w:val="bullet"/>
+      <w:lvlText w:val="■"/>
+      <w:lvlJc w:val="left"/>
+      <w:pPr>
+        <w:ind w:left="2160" w:hanging="360"/>
+      </w:pPr>
+      <w:rPr>
+        <w:u w:val="none"/>
+      </w:rPr>
+    </w:lvl>
+    <w:lvl w:ilvl="3">
+      <w:start w:val="1"/>
+      <w:numFmt w:val="bullet"/>
+      <w:lvlText w:val="●"/>
+      <w:lvlJc w:val="left"/>
+      <w:pPr>
+        <w:ind w:left="2880" w:hanging="360"/>
+      </w:pPr>
+      <w:rPr>
+        <w:u w:val="none"/>
+      </w:rPr>
+    </w:lvl>
+    <w:lvl w:ilvl="4">
+      <w:start w:val="1"/>
+      <w:numFmt w:val="bullet"/>
+      <w:lvlText w:val="○"/>
+      <w:lvlJc w:val="left"/>
+      <w:pPr>
+        <w:ind w:left="3600" w:hanging="360"/>
+      </w:pPr>
+      <w:rPr>
+        <w:u w:val="none"/>
+      </w:rPr>
+    </w:lvl>
+    <w:lvl w:ilvl="5">
+      <w:start w:val="1"/>
+      <w:numFmt w:val="bullet"/>
+      <w:lvlText w:val="■"/>
+      <w:lvlJc w:val="left"/>
+      <w:pPr>
+        <w:ind w:left="4320" w:hanging="360"/>
+      </w:pPr>
+      <w:rPr>
+        <w:u w:val="none"/>
+      </w:rPr>
+    </w:lvl>
+    <w:lvl w:ilvl="6">
+      <w:start w:val="1"/>
+      <w:numFmt w:val="bullet"/>
+      <w:lvlText w:val="●"/>
+      <w:lvlJc w:val="left"/>
+      <w:pPr>
+        <w:ind w:left="5040" w:hanging="360"/>
+      </w:pPr>
+      <w:rPr>
+        <w:u w:val="none"/>
+      </w:rPr>
+    </w:lvl>
+    <w:lvl w:ilvl="7">
+      <w:start w:val="1"/>
+      <w:numFmt w:val="bullet"/>
+      <w:lvlText w:val="○"/>
+      <w:lvlJc w:val="left"/>
+      <w:pPr>
+        <w:ind w:left="5760" w:hanging="360"/>
+      </w:pPr>
+      <w:rPr>
+        <w:u w:val="none"/>
+      </w:rPr>
+    </w:lvl>
+    <w:lvl w:ilvl="8">
+      <w:start w:val="1"/>
+      <w:numFmt w:val="bullet"/>
+      <w:lvlText w:val="■"/>
+      <w:lvlJc w:val="left"/>
+      <w:pPr>
+        <w:ind w:left="6480" w:hanging="360"/>
+      </w:pPr>
+      <w:rPr>
+        <w:u w:val="none"/>
+      </w:rPr>
+    </w:lvl>
+  </w:abstractNum>
+  <w:abstractNum w:abstractNumId="3">
+    <w:lvl w:ilvl="0">
+      <w:start w:val="1"/>
+      <w:numFmt w:val="bullet"/>
+      <w:lvlText w:val="●"/>
+      <w:lvlJc w:val="left"/>
+      <w:pPr>
+        <w:ind w:left="720" w:hanging="360"/>
+      </w:pPr>
+      <w:rPr>
+        <w:u w:val="none"/>
+      </w:rPr>
+    </w:lvl>
+    <w:lvl w:ilvl="1">
+      <w:start w:val="1"/>
+      <w:numFmt w:val="bullet"/>
+      <w:lvlText w:val="○"/>
+      <w:lvlJc w:val="left"/>
+      <w:pPr>
+        <w:ind w:left="1440" w:hanging="360"/>
+      </w:pPr>
+      <w:rPr>
+        <w:u w:val="none"/>
+      </w:rPr>
+    </w:lvl>
+    <w:lvl w:ilvl="2">
+      <w:start w:val="1"/>
+      <w:numFmt w:val="bullet"/>
+      <w:lvlText w:val="■"/>
+      <w:lvlJc w:val="left"/>
+      <w:pPr>
+        <w:ind w:left="2160" w:hanging="360"/>
+      </w:pPr>
+      <w:rPr>
+        <w:u w:val="none"/>
+      </w:rPr>
+    </w:lvl>
+    <w:lvl w:ilvl="3">
+      <w:start w:val="1"/>
+      <w:numFmt w:val="bullet"/>
+      <w:lvlText w:val="●"/>
+      <w:lvlJc w:val="left"/>
+      <w:pPr>
+        <w:ind w:left="2880" w:hanging="360"/>
+      </w:pPr>
+      <w:rPr>
+        <w:u w:val="none"/>
+      </w:rPr>
+    </w:lvl>
+    <w:lvl w:ilvl="4">
+      <w:start w:val="1"/>
+      <w:numFmt w:val="bullet"/>
+      <w:lvlText w:val="○"/>
+      <w:lvlJc w:val="left"/>
+      <w:pPr>
+        <w:ind w:left="3600" w:hanging="360"/>
+      </w:pPr>
+      <w:rPr>
+        <w:u w:val="none"/>
+      </w:rPr>
+    </w:lvl>
+    <w:lvl w:ilvl="5">
+      <w:start w:val="1"/>
+      <w:numFmt w:val="bullet"/>
+      <w:lvlText w:val="■"/>
+      <w:lvlJc w:val="left"/>
+      <w:pPr>
+        <w:ind w:left="4320" w:hanging="360"/>
+      </w:pPr>
+      <w:rPr>
+        <w:u w:val="none"/>
+      </w:rPr>
+    </w:lvl>
+    <w:lvl w:ilvl="6">
+      <w:start w:val="1"/>
+      <w:numFmt w:val="bullet"/>
+      <w:lvlText w:val="●"/>
+      <w:lvlJc w:val="left"/>
+      <w:pPr>
+        <w:ind w:left="5040" w:hanging="360"/>
+      </w:pPr>
+      <w:rPr>
+        <w:u w:val="none"/>
+      </w:rPr>
+    </w:lvl>
+    <w:lvl w:ilvl="7">
+      <w:start w:val="1"/>
+      <w:numFmt w:val="bullet"/>
+      <w:lvlText w:val="○"/>
+      <w:lvlJc w:val="left"/>
+      <w:pPr>
+        <w:ind w:left="5760" w:hanging="360"/>
+      </w:pPr>
+      <w:rPr>
+        <w:u w:val="none"/>
+      </w:rPr>
+    </w:lvl>
+    <w:lvl w:ilvl="8">
+      <w:start w:val="1"/>
+      <w:numFmt w:val="bullet"/>
+      <w:lvlText w:val="■"/>
+      <w:lvlJc w:val="left"/>
+      <w:pPr>
+        <w:ind w:left="6480" w:hanging="360"/>
+      </w:pPr>
+      <w:rPr>
+        <w:u w:val="none"/>
+      </w:rPr>
+    </w:lvl>
+  </w:abstractNum>
+  <w:abstractNum w:abstractNumId="4">
+    <w:lvl w:ilvl="0">
+      <w:start w:val="1"/>
+      <w:numFmt w:val="bullet"/>
+      <w:lvlText w:val="●"/>
+      <w:lvlJc w:val="left"/>
+      <w:pPr>
+        <w:ind w:left="720" w:hanging="360"/>
+      </w:pPr>
+      <w:rPr>
+        <w:u w:val="none"/>
+      </w:rPr>
+    </w:lvl>
+    <w:lvl w:ilvl="1">
+      <w:start w:val="1"/>
+      <w:numFmt w:val="bullet"/>
+      <w:lvlText w:val="○"/>
+      <w:lvlJc w:val="left"/>
+      <w:pPr>
+        <w:ind w:left="1440" w:hanging="360"/>
+      </w:pPr>
+      <w:rPr>
+        <w:u w:val="none"/>
+      </w:rPr>
+    </w:lvl>
+    <w:lvl w:ilvl="2">
+      <w:start w:val="1"/>
+      <w:numFmt w:val="bullet"/>
+      <w:lvlText w:val="■"/>
+      <w:lvlJc w:val="left"/>
+      <w:pPr>
+        <w:ind w:left="2160" w:hanging="360"/>
+      </w:pPr>
+      <w:rPr>
+        <w:u w:val="none"/>
+      </w:rPr>
+    </w:lvl>
+    <w:lvl w:ilvl="3">
+      <w:start w:val="1"/>
+      <w:numFmt w:val="bullet"/>
+      <w:lvlText w:val="●"/>
+      <w:lvlJc w:val="left"/>
+      <w:pPr>
+        <w:ind w:left="2880" w:hanging="360"/>
+      </w:pPr>
+      <w:rPr>
+        <w:u w:val="none"/>
+      </w:rPr>
+    </w:lvl>
+    <w:lvl w:ilvl="4">
+      <w:start w:val="1"/>
+      <w:numFmt w:val="bullet"/>
+      <w:lvlText w:val="○"/>
+      <w:lvlJc w:val="left"/>
+      <w:pPr>
+        <w:ind w:left="3600" w:hanging="360"/>
+      </w:pPr>
+      <w:rPr>
+        <w:u w:val="none"/>
+      </w:rPr>
+    </w:lvl>
+    <w:lvl w:ilvl="5">
+      <w:start w:val="1"/>
+      <w:numFmt w:val="bullet"/>
+      <w:lvlText w:val="■"/>
+      <w:lvlJc w:val="left"/>
+      <w:pPr>
+        <w:ind w:left="4320" w:hanging="360"/>
+      </w:pPr>
+      <w:rPr>
+        <w:u w:val="none"/>
+      </w:rPr>
+    </w:lvl>
+    <w:lvl w:ilvl="6">
+      <w:start w:val="1"/>
+      <w:numFmt w:val="bullet"/>
+      <w:lvlText w:val="●"/>
+      <w:lvlJc w:val="left"/>
+      <w:pPr>
+        <w:ind w:left="5040" w:hanging="360"/>
+      </w:pPr>
+      <w:rPr>
+        <w:u w:val="none"/>
+      </w:rPr>
+    </w:lvl>
+    <w:lvl w:ilvl="7">
+      <w:start w:val="1"/>
+      <w:numFmt w:val="bullet"/>
+      <w:lvlText w:val="○"/>
+      <w:lvlJc w:val="left"/>
+      <w:pPr>
+        <w:ind w:left="5760" w:hanging="360"/>
+      </w:pPr>
+      <w:rPr>
+        <w:u w:val="none"/>
+      </w:rPr>
+    </w:lvl>
+    <w:lvl w:ilvl="8">
+      <w:start w:val="1"/>
+      <w:numFmt w:val="bullet"/>
+      <w:lvlText w:val="■"/>
+      <w:lvlJc w:val="left"/>
+      <w:pPr>
+        <w:ind w:left="6480" w:hanging="360"/>
+      </w:pPr>
+      <w:rPr>
+        <w:u w:val="none"/>
+      </w:rPr>
+    </w:lvl>
+  </w:abstractNum>
   <w:num w:numId="1">
     <w:abstractNumId w:val="1"/>
+  </w:num>
+  <w:num w:numId="2">
+    <w:abstractNumId w:val="2"/>
+  </w:num>
+  <w:num w:numId="3">
+    <w:abstractNumId w:val="3"/>
+  </w:num>
+  <w:num w:numId="4">
+    <w:abstractNumId w:val="4"/>
   </w:num>
 </w:numbering>
 </file>

</xml_diff>

<commit_message>
Trabajo de Desarrollo Sprint 3
Alejandro Alcubilla
</commit_message>
<xml_diff>
--- a/AlejandroZonaFES.docx
+++ b/AlejandroZonaFES.docx
@@ -42,15 +42,727 @@
       <w:pPr>
         <w:numPr>
           <w:ilvl w:val="0"/>
+          <w:numId w:val="2"/>
+        </w:numPr>
+        <w:ind w:left="720" w:hanging="360"/>
+      </w:pPr>
+      <w:r>
+        <w:rPr>
+          <w:rtl w:val="0"/>
+        </w:rPr>
+        <w:t xml:space="preserve">Hacer un diseño de la interfaz: 3 horas </w:t>
+      </w:r>
+    </w:p>
+    <w:p>
+      <w:pPr>
+        <w:numPr>
+          <w:ilvl w:val="0"/>
+          <w:numId w:val="2"/>
+        </w:numPr>
+        <w:ind w:left="720" w:hanging="360"/>
+      </w:pPr>
+      <w:r>
+        <w:rPr>
+          <w:rtl w:val="0"/>
+        </w:rPr>
+        <w:t xml:space="preserve">Instalar Android Studio: 6 hora</w:t>
+      </w:r>
+    </w:p>
+    <w:p>
+      <w:pPr>
+        <w:numPr>
+          <w:ilvl w:val="0"/>
+          <w:numId w:val="2"/>
+        </w:numPr>
+        <w:ind w:left="720" w:hanging="360"/>
+      </w:pPr>
+      <w:r>
+        <w:rPr>
+          <w:rtl w:val="0"/>
+        </w:rPr>
+        <w:t xml:space="preserve">Escribir código para módulo de “promociones”: 4 horas</w:t>
+      </w:r>
+    </w:p>
+    <w:p>
+      <w:pPr>
+        <w:numPr>
+          <w:ilvl w:val="0"/>
+          <w:numId w:val="2"/>
+        </w:numPr>
+        <w:ind w:left="720" w:hanging="360"/>
+      </w:pPr>
+      <w:r>
+        <w:rPr>
+          <w:rtl w:val="0"/>
+        </w:rPr>
+        <w:t xml:space="preserve">Escribir código para módulo de “links”: 2 horas</w:t>
+      </w:r>
+    </w:p>
+    <w:p>
+      <w:pPr>
+        <w:numPr>
+          <w:ilvl w:val="0"/>
+          <w:numId w:val="2"/>
+        </w:numPr>
+        <w:ind w:left="720" w:hanging="360"/>
+      </w:pPr>
+      <w:r>
+        <w:rPr>
+          <w:rtl w:val="0"/>
+        </w:rPr>
+        <w:t xml:space="preserve">Escribir código para módulo de “novedades”: 5 horas </w:t>
+      </w:r>
+    </w:p>
+    <w:p>
+      <w:pPr>
+        <w:numPr>
+          <w:ilvl w:val="0"/>
+          <w:numId w:val="2"/>
+        </w:numPr>
+        <w:ind w:left="720" w:hanging="360"/>
+      </w:pPr>
+      <w:r>
+        <w:rPr>
+          <w:rtl w:val="0"/>
+        </w:rPr>
+        <w:t xml:space="preserve">Escribir código para módulo de “Comentarios Recientes”: 5 horas</w:t>
+      </w:r>
+    </w:p>
+    <w:p>
+      <w:pPr>
+        <w:numPr>
+          <w:ilvl w:val="0"/>
+          <w:numId w:val="2"/>
+        </w:numPr>
+        <w:ind w:left="720" w:hanging="360"/>
+      </w:pPr>
+      <w:r>
+        <w:rPr>
+          <w:rtl w:val="0"/>
+        </w:rPr>
+        <w:t xml:space="preserve">Escribir código para módulo de “Usuario”: 1 hora </w:t>
+      </w:r>
+    </w:p>
+    <w:p>
+      <w:pPr>
+        <w:rPr/>
+      </w:pPr>
+      <w:r>
+        <w:rPr>
+          <w:rtl w:val="0"/>
+        </w:rPr>
+      </w:r>
+    </w:p>
+    <w:p>
+      <w:pPr>
+        <w:rPr/>
+      </w:pPr>
+      <w:r>
+        <w:rPr>
+          <w:rtl w:val="0"/>
+        </w:rPr>
+        <w:t xml:space="preserve">Visualización del establecimiento.</w:t>
+      </w:r>
+    </w:p>
+    <w:p>
+      <w:pPr>
+        <w:rPr/>
+      </w:pPr>
+      <w:r>
+        <w:rPr>
+          <w:rtl w:val="0"/>
+        </w:rPr>
+        <w:t xml:space="preserve">Tareas:</w:t>
+      </w:r>
+    </w:p>
+    <w:p>
+      <w:pPr>
+        <w:rPr/>
+      </w:pPr>
+      <w:r>
+        <w:rPr>
+          <w:rtl w:val="0"/>
+        </w:rPr>
+        <w:t xml:space="preserve">1.- Seleccionar el Bar que desea visualizar el usuario: 2 minutos</w:t>
+      </w:r>
+    </w:p>
+    <w:p>
+      <w:pPr>
+        <w:rPr/>
+      </w:pPr>
+      <w:r>
+        <w:rPr>
+          <w:rtl w:val="0"/>
+        </w:rPr>
+        <w:t xml:space="preserve">2.- Crear código para poder seleccionar “Más información” del bar seleccionado: 2 horas</w:t>
+      </w:r>
+    </w:p>
+    <w:p>
+      <w:pPr>
+        <w:rPr/>
+      </w:pPr>
+      <w:r>
+        <w:rPr>
+          <w:rtl w:val="0"/>
+        </w:rPr>
+        <w:t xml:space="preserve">3.- Seleccionar “Visualizar Exterior “ si desea visualizar el exterior del bar : 30 minutos </w:t>
+      </w:r>
+    </w:p>
+    <w:p>
+      <w:pPr>
+        <w:rPr/>
+      </w:pPr>
+      <w:r>
+        <w:rPr>
+          <w:rtl w:val="0"/>
+        </w:rPr>
+        <w:t xml:space="preserve">4.-Seleccionar “Visualizar Interior” si desea visualizar el interior del bar seleccionado: 20 minutos </w:t>
+      </w:r>
+    </w:p>
+    <w:p>
+      <w:pPr>
+        <w:rPr/>
+      </w:pPr>
+      <w:r>
+        <w:rPr>
+          <w:rtl w:val="0"/>
+        </w:rPr>
+        <w:t xml:space="preserve">5.- Crear código para si el usuario desea visualizar alguna zona específica la seleccionará el usuario si está está disponible: 3 horas</w:t>
+      </w:r>
+    </w:p>
+    <w:p>
+      <w:pPr>
+        <w:rPr/>
+      </w:pPr>
+      <w:r>
+        <w:rPr>
+          <w:rtl w:val="0"/>
+        </w:rPr>
+      </w:r>
+    </w:p>
+    <w:p>
+      <w:pPr>
+        <w:rPr/>
+      </w:pPr>
+      <w:r>
+        <w:rPr>
+          <w:rtl w:val="0"/>
+        </w:rPr>
+        <w:t xml:space="preserve">Sugerir bares.</w:t>
+      </w:r>
+    </w:p>
+    <w:p>
+      <w:pPr>
+        <w:rPr/>
+      </w:pPr>
+      <w:r>
+        <w:rPr>
+          <w:rtl w:val="0"/>
+        </w:rPr>
+        <w:t xml:space="preserve">Tareas:</w:t>
+      </w:r>
+    </w:p>
+    <w:p>
+      <w:pPr>
+        <w:rPr/>
+      </w:pPr>
+      <w:r>
+        <w:rPr>
+          <w:rtl w:val="0"/>
+        </w:rPr>
+        <w:t xml:space="preserve">1.- Crear código que al Seleccionar algún bar se le mostrará los bares que tengan más en común con el que se seleccionó en la parte final de la información : 1 hora</w:t>
+      </w:r>
+    </w:p>
+    <w:p>
+      <w:pPr>
+        <w:rPr/>
+      </w:pPr>
+      <w:r>
+        <w:rPr>
+          <w:rtl w:val="0"/>
+        </w:rPr>
+        <w:t xml:space="preserve">2.- Crear módulo de “Sugerencias para ti”, se mostrará los bares que se acerquen más a tus gustos de los bares dependiendo de los bares previamente visitados : 2 horas</w:t>
+      </w:r>
+    </w:p>
+    <w:p>
+      <w:pPr>
+        <w:rPr/>
+      </w:pPr>
+      <w:r>
+        <w:rPr>
+          <w:rtl w:val="0"/>
+        </w:rPr>
+        <w:t xml:space="preserve">3.- Se notificará en la barra de la App superior los bares que contengan alguna promoción </w:t>
+      </w:r>
+    </w:p>
+    <w:p>
+      <w:pPr>
+        <w:rPr/>
+      </w:pPr>
+      <w:r>
+        <w:rPr>
+          <w:rtl w:val="0"/>
+        </w:rPr>
+        <w:t xml:space="preserve">4.- Si el bar seleccionado no está disponible Crear código que  en la parte final se mostrará algún bar que se asemeja al que fue seleccionado : 3 horas</w:t>
+      </w:r>
+    </w:p>
+    <w:p>
+      <w:pPr>
+        <w:rPr/>
+      </w:pPr>
+      <w:r>
+        <w:rPr>
+          <w:rtl w:val="0"/>
+        </w:rPr>
+        <w:t xml:space="preserve">5.- En la sección de búsqueda crear módulo de el apartado de “Filtros “ para poder llenar los espacios y así encontrar el bar que se acerque a lo que el usuario busca : 2 horas</w:t>
+      </w:r>
+    </w:p>
+    <w:p>
+      <w:pPr>
+        <w:rPr/>
+      </w:pPr>
+      <w:r>
+        <w:rPr>
+          <w:rtl w:val="0"/>
+        </w:rPr>
+      </w:r>
+    </w:p>
+    <w:p>
+      <w:pPr>
+        <w:rPr/>
+      </w:pPr>
+      <w:r>
+        <w:rPr>
+          <w:rtl w:val="0"/>
+        </w:rPr>
+      </w:r>
+    </w:p>
+    <w:p>
+      <w:pPr>
+        <w:rPr>
+          <w:b w:val="1"/>
+        </w:rPr>
+      </w:pPr>
+      <w:r>
+        <w:rPr>
+          <w:b w:val="1"/>
+          <w:rtl w:val="0"/>
+        </w:rPr>
+        <w:t xml:space="preserve">Sprint 2</w:t>
+      </w:r>
+    </w:p>
+    <w:p>
+      <w:pPr>
+        <w:rPr/>
+      </w:pPr>
+      <w:r>
+        <w:rPr>
+          <w:rtl w:val="0"/>
+        </w:rPr>
+        <w:t xml:space="preserve">Mejora de interfaz de inicio:</w:t>
+      </w:r>
+    </w:p>
+    <w:p>
+      <w:pPr>
+        <w:numPr>
+          <w:ilvl w:val="0"/>
+          <w:numId w:val="3"/>
+        </w:numPr>
+        <w:ind w:left="720" w:hanging="360"/>
+      </w:pPr>
+      <w:r>
+        <w:rPr>
+          <w:rtl w:val="0"/>
+        </w:rPr>
+        <w:t xml:space="preserve">Escribir código para que el módulo de promociones en cuanto se pueda visualizar las mejores promociones sea por “happy hours” (horarios), precios y/o paquetes.</w:t>
+      </w:r>
+    </w:p>
+    <w:p>
+      <w:pPr>
+        <w:numPr>
+          <w:ilvl w:val="0"/>
+          <w:numId w:val="3"/>
+        </w:numPr>
+        <w:ind w:left="720" w:hanging="360"/>
+      </w:pPr>
+      <w:r>
+        <w:rPr>
+          <w:rtl w:val="0"/>
+        </w:rPr>
+        <w:t xml:space="preserve">Escribir código para que el módulo de novedades se actualice al momento y este siempre al momento.</w:t>
+      </w:r>
+    </w:p>
+    <w:p>
+      <w:pPr>
+        <w:numPr>
+          <w:ilvl w:val="0"/>
+          <w:numId w:val="3"/>
+        </w:numPr>
+        <w:ind w:left="720" w:hanging="360"/>
+      </w:pPr>
+      <w:r>
+        <w:rPr>
+          <w:rtl w:val="0"/>
+        </w:rPr>
+        <w:t xml:space="preserve">Escribir código para que el módulo de Usuarios para recordarlos y conforme el tiempo recuerde sus preferencias y la app sugiera nuevas cosas relacionadas a los gustos anteriores.</w:t>
+      </w:r>
+    </w:p>
+    <w:p>
+      <w:pPr>
+        <w:rPr/>
+      </w:pPr>
+      <w:r>
+        <w:rPr>
+          <w:rtl w:val="0"/>
+        </w:rPr>
+      </w:r>
+    </w:p>
+    <w:p>
+      <w:pPr>
+        <w:rPr/>
+      </w:pPr>
+      <w:r>
+        <w:rPr>
+          <w:rtl w:val="0"/>
+        </w:rPr>
+        <w:t xml:space="preserve">Mejorar la Visualización del establecimiento</w:t>
+      </w:r>
+    </w:p>
+    <w:p>
+      <w:pPr>
+        <w:numPr>
+          <w:ilvl w:val="0"/>
+          <w:numId w:val="4"/>
+        </w:numPr>
+        <w:ind w:left="720" w:hanging="360"/>
+        <w:rPr>
+          <w:u w:val="none"/>
+        </w:rPr>
+      </w:pPr>
+      <w:r>
+        <w:rPr>
+          <w:rtl w:val="0"/>
+        </w:rPr>
+        <w:t xml:space="preserve">Escribir código para poder visualizar en donde se ubican los baños : 3 horas</w:t>
+      </w:r>
+    </w:p>
+    <w:p>
+      <w:pPr>
+        <w:numPr>
+          <w:ilvl w:val="0"/>
+          <w:numId w:val="4"/>
+        </w:numPr>
+        <w:ind w:left="720" w:hanging="360"/>
+        <w:rPr>
+          <w:u w:val="none"/>
+        </w:rPr>
+      </w:pPr>
+      <w:r>
+        <w:rPr>
+          <w:rtl w:val="0"/>
+        </w:rPr>
+        <w:t xml:space="preserve">Escribir código para poder visualizar 1er Piso o 2do piso (dependiendo del establecimiento ): 3 horas</w:t>
+      </w:r>
+    </w:p>
+    <w:p>
+      <w:pPr>
+        <w:numPr>
+          <w:ilvl w:val="0"/>
+          <w:numId w:val="4"/>
+        </w:numPr>
+        <w:ind w:left="720" w:hanging="360"/>
+        <w:rPr>
+          <w:u w:val="none"/>
+        </w:rPr>
+      </w:pPr>
+      <w:r>
+        <w:rPr>
+          <w:rtl w:val="0"/>
+        </w:rPr>
+        <w:t xml:space="preserve">Escribir código para poder visualizar el establecimiento por dentro en tiempo real.  : 3 horas</w:t>
+      </w:r>
+    </w:p>
+    <w:p>
+      <w:pPr>
+        <w:rPr/>
+      </w:pPr>
+      <w:r>
+        <w:rPr>
+          <w:rtl w:val="0"/>
+        </w:rPr>
+      </w:r>
+    </w:p>
+    <w:p>
+      <w:pPr>
+        <w:rPr/>
+      </w:pPr>
+      <w:r>
+        <w:rPr>
+          <w:rtl w:val="0"/>
+        </w:rPr>
+        <w:t xml:space="preserve">Mejorar las sugerencias de los bares</w:t>
+      </w:r>
+    </w:p>
+    <w:p>
+      <w:pPr>
+        <w:numPr>
+          <w:ilvl w:val="0"/>
+          <w:numId w:val="5"/>
+        </w:numPr>
+        <w:ind w:left="720" w:hanging="360"/>
+        <w:jc w:val="both"/>
+        <w:rPr>
+          <w:u w:val="none"/>
+        </w:rPr>
+      </w:pPr>
+      <w:r>
+        <w:rPr>
+          <w:rtl w:val="0"/>
+        </w:rPr>
+        <w:t xml:space="preserve">Crear código para poder sugerir los bares más cercanos: 3 horas</w:t>
+      </w:r>
+    </w:p>
+    <w:p>
+      <w:pPr>
+        <w:numPr>
+          <w:ilvl w:val="0"/>
+          <w:numId w:val="5"/>
+        </w:numPr>
+        <w:ind w:left="720" w:hanging="360"/>
+        <w:jc w:val="both"/>
+        <w:rPr>
+          <w:u w:val="none"/>
+        </w:rPr>
+      </w:pPr>
+      <w:r>
+        <w:rPr>
+          <w:rtl w:val="0"/>
+        </w:rPr>
+        <w:t xml:space="preserve">Crear código para sugerir los bares que vendan lo más similar al bar seleccionado: 2 horas</w:t>
+      </w:r>
+    </w:p>
+    <w:p>
+      <w:pPr>
+        <w:numPr>
+          <w:ilvl w:val="0"/>
+          <w:numId w:val="5"/>
+        </w:numPr>
+        <w:ind w:left="720" w:hanging="360"/>
+        <w:jc w:val="both"/>
+        <w:rPr>
+          <w:u w:val="none"/>
+        </w:rPr>
+      </w:pPr>
+      <w:r>
+        <w:rPr>
+          <w:rtl w:val="0"/>
+        </w:rPr>
+        <w:t xml:space="preserve">Crear código para sugerir los bares que estén abiertos y cerrados: 3 horas</w:t>
+      </w:r>
+    </w:p>
+    <w:p>
+      <w:pPr>
+        <w:jc w:val="both"/>
+        <w:rPr/>
+      </w:pPr>
+      <w:r>
+        <w:rPr>
+          <w:rtl w:val="0"/>
+        </w:rPr>
+      </w:r>
+    </w:p>
+    <w:p>
+      <w:pPr>
+        <w:jc w:val="both"/>
+        <w:rPr/>
+      </w:pPr>
+      <w:r>
+        <w:rPr>
+          <w:rtl w:val="0"/>
+        </w:rPr>
+        <w:t xml:space="preserve">Sprint 3</w:t>
+      </w:r>
+    </w:p>
+    <w:p>
+      <w:pPr>
+        <w:jc w:val="both"/>
+        <w:rPr/>
+      </w:pPr>
+      <w:r>
+        <w:rPr>
+          <w:rtl w:val="0"/>
+        </w:rPr>
+        <w:t xml:space="preserve">Interfaz  de Inicio (Final)</w:t>
+      </w:r>
+    </w:p>
+    <w:p>
+      <w:pPr>
+        <w:numPr>
+          <w:ilvl w:val="0"/>
+          <w:numId w:val="6"/>
+        </w:numPr>
+        <w:ind w:left="720" w:hanging="360"/>
+        <w:jc w:val="both"/>
+      </w:pPr>
+      <w:r>
+        <w:rPr>
+          <w:rtl w:val="0"/>
+        </w:rPr>
+        <w:t xml:space="preserve">Escribir código para que en el módulo de “promociones” se visualice un un top de las promociones. 2 horas</w:t>
+      </w:r>
+    </w:p>
+    <w:p>
+      <w:pPr>
+        <w:numPr>
+          <w:ilvl w:val="0"/>
+          <w:numId w:val="6"/>
+        </w:numPr>
+        <w:ind w:left="720" w:hanging="360"/>
+        <w:jc w:val="both"/>
+      </w:pPr>
+      <w:r>
+        <w:rPr>
+          <w:rtl w:val="0"/>
+        </w:rPr>
+        <w:t xml:space="preserve">Escribir código para que en el módulo de “Usuario” le muestre cinco paquetes en el bar que seleccione además de tener la opción de reservar una mesa. 3 horas</w:t>
+      </w:r>
+    </w:p>
+    <w:p>
+      <w:pPr>
+        <w:numPr>
+          <w:ilvl w:val="0"/>
+          <w:numId w:val="6"/>
+        </w:numPr>
+        <w:ind w:left="720" w:hanging="360"/>
+        <w:jc w:val="both"/>
+      </w:pPr>
+      <w:r>
+        <w:rPr>
+          <w:rtl w:val="0"/>
+        </w:rPr>
+        <w:t xml:space="preserve">Escribir código para  que el módulo de novedades se actualice cada 15 min. 2 horas</w:t>
+      </w:r>
+    </w:p>
+    <w:p>
+      <w:pPr>
+        <w:jc w:val="both"/>
+        <w:rPr/>
+      </w:pPr>
+      <w:r>
+        <w:rPr>
+          <w:rtl w:val="0"/>
+        </w:rPr>
+      </w:r>
+    </w:p>
+    <w:p>
+      <w:pPr>
+        <w:jc w:val="both"/>
+        <w:rPr/>
+      </w:pPr>
+      <w:r>
+        <w:rPr>
+          <w:rtl w:val="0"/>
+        </w:rPr>
+        <w:t xml:space="preserve">Visualización del establecimiento (Final)</w:t>
+      </w:r>
+    </w:p>
+    <w:p>
+      <w:pPr>
+        <w:numPr>
+          <w:ilvl w:val="0"/>
+          <w:numId w:val="7"/>
+        </w:numPr>
+        <w:ind w:left="720" w:hanging="360"/>
+        <w:jc w:val="both"/>
+        <w:rPr>
+          <w:u w:val="none"/>
+        </w:rPr>
+      </w:pPr>
+      <w:r>
+        <w:rPr>
+          <w:rtl w:val="0"/>
+        </w:rPr>
+        <w:t xml:space="preserve">Tener imágenes en alta calidad del establecimiento por fuera </w:t>
+      </w:r>
+    </w:p>
+    <w:p>
+      <w:pPr>
+        <w:numPr>
+          <w:ilvl w:val="0"/>
+          <w:numId w:val="7"/>
+        </w:numPr>
+        <w:ind w:left="720" w:hanging="360"/>
+        <w:jc w:val="both"/>
+        <w:rPr>
+          <w:u w:val="none"/>
+        </w:rPr>
+      </w:pPr>
+      <w:r>
+        <w:rPr>
+          <w:rtl w:val="0"/>
+        </w:rPr>
+        <w:t xml:space="preserve">Tener imágenes de alta calidad del establecimiento por dentro </w:t>
+      </w:r>
+    </w:p>
+    <w:p>
+      <w:pPr>
+        <w:numPr>
+          <w:ilvl w:val="0"/>
+          <w:numId w:val="7"/>
+        </w:numPr>
+        <w:ind w:left="720" w:hanging="360"/>
+        <w:jc w:val="both"/>
+        <w:rPr>
+          <w:u w:val="none"/>
+        </w:rPr>
+      </w:pPr>
+      <w:r>
+        <w:rPr>
+          <w:rtl w:val="0"/>
+        </w:rPr>
+        <w:t xml:space="preserve">Marcar exactamente los puntos donde están los baños </w:t>
+      </w:r>
+    </w:p>
+    <w:p>
+      <w:pPr>
+        <w:jc w:val="both"/>
+        <w:rPr/>
+      </w:pPr>
+      <w:r>
+        <w:rPr>
+          <w:rtl w:val="0"/>
+        </w:rPr>
+      </w:r>
+    </w:p>
+    <w:p>
+      <w:pPr>
+        <w:jc w:val="both"/>
+        <w:rPr/>
+      </w:pPr>
+      <w:r>
+        <w:rPr>
+          <w:rtl w:val="0"/>
+        </w:rPr>
+        <w:t xml:space="preserve">Sugerencias de los bares (Final)</w:t>
+      </w:r>
+    </w:p>
+    <w:p>
+      <w:pPr>
+        <w:numPr>
+          <w:ilvl w:val="0"/>
           <w:numId w:val="1"/>
         </w:numPr>
         <w:ind w:left="720" w:hanging="360"/>
-      </w:pPr>
-      <w:r>
-        <w:rPr>
-          <w:rtl w:val="0"/>
-        </w:rPr>
-        <w:t xml:space="preserve">Hacer un diseño de la interfaz: 3 horas </w:t>
+        <w:jc w:val="both"/>
+        <w:rPr>
+          <w:u w:val="none"/>
+        </w:rPr>
+      </w:pPr>
+      <w:r>
+        <w:rPr>
+          <w:rtl w:val="0"/>
+        </w:rPr>
+        <w:t xml:space="preserve">Tener el nombre de todos los bares </w:t>
       </w:r>
     </w:p>
     <w:p>
@@ -60,12 +772,16 @@
           <w:numId w:val="1"/>
         </w:numPr>
         <w:ind w:left="720" w:hanging="360"/>
-      </w:pPr>
-      <w:r>
-        <w:rPr>
-          <w:rtl w:val="0"/>
-        </w:rPr>
-        <w:t xml:space="preserve">Instalar Android Studio: 6 hora</w:t>
+        <w:jc w:val="both"/>
+        <w:rPr>
+          <w:u w:val="none"/>
+        </w:rPr>
+      </w:pPr>
+      <w:r>
+        <w:rPr>
+          <w:rtl w:val="0"/>
+        </w:rPr>
+        <w:t xml:space="preserve">Mostrar con detalle la sección de “sugerencias” de otro color para que resalte al usuario </w:t>
       </w:r>
     </w:p>
     <w:p>
@@ -75,12 +791,16 @@
           <w:numId w:val="1"/>
         </w:numPr>
         <w:ind w:left="720" w:hanging="360"/>
-      </w:pPr>
-      <w:r>
-        <w:rPr>
-          <w:rtl w:val="0"/>
-        </w:rPr>
-        <w:t xml:space="preserve">Escribir código para módulo de “promociones”: 4 horas</w:t>
+        <w:jc w:val="both"/>
+        <w:rPr>
+          <w:u w:val="none"/>
+        </w:rPr>
+      </w:pPr>
+      <w:r>
+        <w:rPr>
+          <w:rtl w:val="0"/>
+        </w:rPr>
+        <w:t xml:space="preserve">Tener la distancia exacta entre los bares para mostrar el más cercano </w:t>
       </w:r>
     </w:p>
     <w:p>
@@ -90,12 +810,16 @@
           <w:numId w:val="1"/>
         </w:numPr>
         <w:ind w:left="720" w:hanging="360"/>
-      </w:pPr>
-      <w:r>
-        <w:rPr>
-          <w:rtl w:val="0"/>
-        </w:rPr>
-        <w:t xml:space="preserve">Escribir código para módulo de “links”: 2 horas</w:t>
+        <w:jc w:val="both"/>
+        <w:rPr>
+          <w:u w:val="none"/>
+        </w:rPr>
+      </w:pPr>
+      <w:r>
+        <w:rPr>
+          <w:rtl w:val="0"/>
+        </w:rPr>
+        <w:t xml:space="preserve">Mostrar los bares mejores calificados de la zona </w:t>
       </w:r>
     </w:p>
     <w:p>
@@ -105,336 +829,7 @@
           <w:numId w:val="1"/>
         </w:numPr>
         <w:ind w:left="720" w:hanging="360"/>
-      </w:pPr>
-      <w:r>
-        <w:rPr>
-          <w:rtl w:val="0"/>
-        </w:rPr>
-        <w:t xml:space="preserve">Escribir código para módulo de “novedades”: 5 horas </w:t>
-      </w:r>
-    </w:p>
-    <w:p>
-      <w:pPr>
-        <w:numPr>
-          <w:ilvl w:val="0"/>
-          <w:numId w:val="1"/>
-        </w:numPr>
-        <w:ind w:left="720" w:hanging="360"/>
-      </w:pPr>
-      <w:r>
-        <w:rPr>
-          <w:rtl w:val="0"/>
-        </w:rPr>
-        <w:t xml:space="preserve">Escribir código para módulo de “Comentarios Recientes”: 5 horas</w:t>
-      </w:r>
-    </w:p>
-    <w:p>
-      <w:pPr>
-        <w:numPr>
-          <w:ilvl w:val="0"/>
-          <w:numId w:val="1"/>
-        </w:numPr>
-        <w:ind w:left="720" w:hanging="360"/>
-      </w:pPr>
-      <w:r>
-        <w:rPr>
-          <w:rtl w:val="0"/>
-        </w:rPr>
-        <w:t xml:space="preserve">Escribir código para módulo de “Usuario”: 1 hora </w:t>
-      </w:r>
-    </w:p>
-    <w:p>
-      <w:pPr>
-        <w:rPr/>
-      </w:pPr>
-      <w:r>
-        <w:rPr>
-          <w:rtl w:val="0"/>
-        </w:rPr>
-      </w:r>
-    </w:p>
-    <w:p>
-      <w:pPr>
-        <w:rPr/>
-      </w:pPr>
-      <w:r>
-        <w:rPr>
-          <w:rtl w:val="0"/>
-        </w:rPr>
-        <w:t xml:space="preserve">Visualización del establecimiento.</w:t>
-      </w:r>
-    </w:p>
-    <w:p>
-      <w:pPr>
-        <w:rPr/>
-      </w:pPr>
-      <w:r>
-        <w:rPr>
-          <w:rtl w:val="0"/>
-        </w:rPr>
-        <w:t xml:space="preserve">Tareas:</w:t>
-      </w:r>
-    </w:p>
-    <w:p>
-      <w:pPr>
-        <w:rPr/>
-      </w:pPr>
-      <w:r>
-        <w:rPr>
-          <w:rtl w:val="0"/>
-        </w:rPr>
-        <w:t xml:space="preserve">1.- Seleccionar el Bar que desea visualizar el usuario: 2 minutos</w:t>
-      </w:r>
-    </w:p>
-    <w:p>
-      <w:pPr>
-        <w:rPr/>
-      </w:pPr>
-      <w:r>
-        <w:rPr>
-          <w:rtl w:val="0"/>
-        </w:rPr>
-        <w:t xml:space="preserve">2.- Crear código para poder seleccionar “Más información” del bar seleccionado: 2 horas</w:t>
-      </w:r>
-    </w:p>
-    <w:p>
-      <w:pPr>
-        <w:rPr/>
-      </w:pPr>
-      <w:r>
-        <w:rPr>
-          <w:rtl w:val="0"/>
-        </w:rPr>
-        <w:t xml:space="preserve">3.- Seleccionar “Visualizar Exterior “ si desea visualizar el exterior del bar : 30 minutos </w:t>
-      </w:r>
-    </w:p>
-    <w:p>
-      <w:pPr>
-        <w:rPr/>
-      </w:pPr>
-      <w:r>
-        <w:rPr>
-          <w:rtl w:val="0"/>
-        </w:rPr>
-        <w:t xml:space="preserve">4.-Seleccionar “Visualizar Interior” si desea visualizar el interior del bar seleccionado: 20 minutos </w:t>
-      </w:r>
-    </w:p>
-    <w:p>
-      <w:pPr>
-        <w:rPr/>
-      </w:pPr>
-      <w:r>
-        <w:rPr>
-          <w:rtl w:val="0"/>
-        </w:rPr>
-        <w:t xml:space="preserve">5.- Crear código para si el usuario desea visualizar alguna zona específica la seleccionará el usuario si está está disponible: 3 horas</w:t>
-      </w:r>
-    </w:p>
-    <w:p>
-      <w:pPr>
-        <w:rPr/>
-      </w:pPr>
-      <w:r>
-        <w:rPr>
-          <w:rtl w:val="0"/>
-        </w:rPr>
-      </w:r>
-    </w:p>
-    <w:p>
-      <w:pPr>
-        <w:rPr/>
-      </w:pPr>
-      <w:r>
-        <w:rPr>
-          <w:rtl w:val="0"/>
-        </w:rPr>
-        <w:t xml:space="preserve">Sugerir bares.</w:t>
-      </w:r>
-    </w:p>
-    <w:p>
-      <w:pPr>
-        <w:rPr/>
-      </w:pPr>
-      <w:r>
-        <w:rPr>
-          <w:rtl w:val="0"/>
-        </w:rPr>
-        <w:t xml:space="preserve">Tareas:</w:t>
-      </w:r>
-    </w:p>
-    <w:p>
-      <w:pPr>
-        <w:rPr/>
-      </w:pPr>
-      <w:r>
-        <w:rPr>
-          <w:rtl w:val="0"/>
-        </w:rPr>
-        <w:t xml:space="preserve">1.- Crear código que al Seleccionar algún bar se le mostrará los bares que tengan más en común con el que se seleccionó en la parte final de la información : 1 hora</w:t>
-      </w:r>
-    </w:p>
-    <w:p>
-      <w:pPr>
-        <w:rPr/>
-      </w:pPr>
-      <w:r>
-        <w:rPr>
-          <w:rtl w:val="0"/>
-        </w:rPr>
-        <w:t xml:space="preserve">2.- Crear módulo de “Sugerencias para ti”, se mostrará los bares que se acerquen más a tus gustos de los bares dependiendo de los bares previamente visitados : 2 horas</w:t>
-      </w:r>
-    </w:p>
-    <w:p>
-      <w:pPr>
-        <w:rPr/>
-      </w:pPr>
-      <w:r>
-        <w:rPr>
-          <w:rtl w:val="0"/>
-        </w:rPr>
-        <w:t xml:space="preserve">3.- Se notificará en la barra de la App superior los bares que contengan alguna promoción </w:t>
-      </w:r>
-    </w:p>
-    <w:p>
-      <w:pPr>
-        <w:rPr/>
-      </w:pPr>
-      <w:r>
-        <w:rPr>
-          <w:rtl w:val="0"/>
-        </w:rPr>
-        <w:t xml:space="preserve">4.- Si el bar seleccionado no está disponible Crear código que  en la parte final se mostrará algún bar que se asemeja al que fue seleccionado : 3 horas</w:t>
-      </w:r>
-    </w:p>
-    <w:p>
-      <w:pPr>
-        <w:rPr/>
-      </w:pPr>
-      <w:r>
-        <w:rPr>
-          <w:rtl w:val="0"/>
-        </w:rPr>
-        <w:t xml:space="preserve">5.- En la sección de búsqueda crear módulo de el apartado de “Filtros “ para poder llenar los espacios y así encontrar el bar que se acerque a lo que el usuario busca : 2 horas</w:t>
-      </w:r>
-    </w:p>
-    <w:p>
-      <w:pPr>
-        <w:rPr/>
-      </w:pPr>
-      <w:r>
-        <w:rPr>
-          <w:rtl w:val="0"/>
-        </w:rPr>
-      </w:r>
-    </w:p>
-    <w:p>
-      <w:pPr>
-        <w:rPr/>
-      </w:pPr>
-      <w:r>
-        <w:rPr>
-          <w:rtl w:val="0"/>
-        </w:rPr>
-      </w:r>
-    </w:p>
-    <w:p>
-      <w:pPr>
-        <w:rPr>
-          <w:b w:val="1"/>
-        </w:rPr>
-      </w:pPr>
-      <w:r>
-        <w:rPr>
-          <w:b w:val="1"/>
-          <w:rtl w:val="0"/>
-        </w:rPr>
-        <w:t xml:space="preserve">Sprint 2</w:t>
-      </w:r>
-    </w:p>
-    <w:p>
-      <w:pPr>
-        <w:rPr/>
-      </w:pPr>
-      <w:r>
-        <w:rPr>
-          <w:rtl w:val="0"/>
-        </w:rPr>
-        <w:t xml:space="preserve">Mejora de interfaz de inicio:</w:t>
-      </w:r>
-    </w:p>
-    <w:p>
-      <w:pPr>
-        <w:numPr>
-          <w:ilvl w:val="0"/>
-          <w:numId w:val="2"/>
-        </w:numPr>
-        <w:ind w:left="720" w:hanging="360"/>
-      </w:pPr>
-      <w:r>
-        <w:rPr>
-          <w:rtl w:val="0"/>
-        </w:rPr>
-        <w:t xml:space="preserve">Escribir código para que el módulo de promociones en cuanto se pueda visualizar las mejores promociones sea por “happy hours” (horarios), precios y/o paquetes.</w:t>
-      </w:r>
-    </w:p>
-    <w:p>
-      <w:pPr>
-        <w:numPr>
-          <w:ilvl w:val="0"/>
-          <w:numId w:val="2"/>
-        </w:numPr>
-        <w:ind w:left="720" w:hanging="360"/>
-      </w:pPr>
-      <w:r>
-        <w:rPr>
-          <w:rtl w:val="0"/>
-        </w:rPr>
-        <w:t xml:space="preserve">Escribir código para que el módulo de novedades se actualice al momento y este siempre al momento.</w:t>
-      </w:r>
-    </w:p>
-    <w:p>
-      <w:pPr>
-        <w:numPr>
-          <w:ilvl w:val="0"/>
-          <w:numId w:val="2"/>
-        </w:numPr>
-        <w:ind w:left="720" w:hanging="360"/>
-      </w:pPr>
-      <w:r>
-        <w:rPr>
-          <w:rtl w:val="0"/>
-        </w:rPr>
-        <w:t xml:space="preserve">Escribir código para que el módulo de Usuarios para recordarlos y conforme el tiempo recuerde sus preferencias y la app sugiera nuevas cosas relacionadas a los gustos anteriores.</w:t>
-      </w:r>
-    </w:p>
-    <w:p>
-      <w:pPr>
-        <w:rPr/>
-      </w:pPr>
-      <w:r>
-        <w:rPr>
-          <w:rtl w:val="0"/>
-        </w:rPr>
-      </w:r>
-    </w:p>
-    <w:p>
-      <w:pPr>
-        <w:rPr/>
-      </w:pPr>
-      <w:r>
-        <w:rPr>
-          <w:rtl w:val="0"/>
-        </w:rPr>
-        <w:t xml:space="preserve">Mejorar la Visualización del establecimiento</w:t>
-      </w:r>
-    </w:p>
-    <w:p>
-      <w:pPr>
-        <w:numPr>
-          <w:ilvl w:val="0"/>
-          <w:numId w:val="3"/>
-        </w:numPr>
-        <w:ind w:left="720" w:hanging="360"/>
+        <w:jc w:val="both"/>
         <w:rPr>
           <w:u w:val="none"/>
         </w:rPr>
@@ -443,121 +838,6 @@
         <w:rPr>
           <w:rtl w:val="0"/>
         </w:rPr>
-        <w:t xml:space="preserve">Escribir código para poder visualizar en donde se ubican los baños : 3 horas</w:t>
-      </w:r>
-    </w:p>
-    <w:p>
-      <w:pPr>
-        <w:numPr>
-          <w:ilvl w:val="0"/>
-          <w:numId w:val="3"/>
-        </w:numPr>
-        <w:ind w:left="720" w:hanging="360"/>
-        <w:rPr>
-          <w:u w:val="none"/>
-        </w:rPr>
-      </w:pPr>
-      <w:r>
-        <w:rPr>
-          <w:rtl w:val="0"/>
-        </w:rPr>
-        <w:t xml:space="preserve">Escribir código para poder visualizar 1er Piso o 2do piso (dependiendo del establecimiento ): 3 horas</w:t>
-      </w:r>
-    </w:p>
-    <w:p>
-      <w:pPr>
-        <w:numPr>
-          <w:ilvl w:val="0"/>
-          <w:numId w:val="3"/>
-        </w:numPr>
-        <w:ind w:left="720" w:hanging="360"/>
-        <w:rPr>
-          <w:u w:val="none"/>
-        </w:rPr>
-      </w:pPr>
-      <w:r>
-        <w:rPr>
-          <w:rtl w:val="0"/>
-        </w:rPr>
-        <w:t xml:space="preserve">Escribir código para poder visualizar el establecimiento por dentro en tiempo real.  : 3 horas</w:t>
-      </w:r>
-    </w:p>
-    <w:p>
-      <w:pPr>
-        <w:rPr/>
-      </w:pPr>
-      <w:r>
-        <w:rPr>
-          <w:rtl w:val="0"/>
-        </w:rPr>
-      </w:r>
-    </w:p>
-    <w:p>
-      <w:pPr>
-        <w:rPr/>
-      </w:pPr>
-      <w:r>
-        <w:rPr>
-          <w:rtl w:val="0"/>
-        </w:rPr>
-        <w:t xml:space="preserve">Mejorar las sugerencias de los bares</w:t>
-      </w:r>
-    </w:p>
-    <w:p>
-      <w:pPr>
-        <w:numPr>
-          <w:ilvl w:val="0"/>
-          <w:numId w:val="4"/>
-        </w:numPr>
-        <w:ind w:left="720" w:hanging="360"/>
-        <w:jc w:val="both"/>
-        <w:rPr>
-          <w:u w:val="none"/>
-        </w:rPr>
-      </w:pPr>
-      <w:r>
-        <w:rPr>
-          <w:rtl w:val="0"/>
-        </w:rPr>
-        <w:t xml:space="preserve">Crear código para poder sugerir los bares más cercanos: 3 horas</w:t>
-      </w:r>
-    </w:p>
-    <w:p>
-      <w:pPr>
-        <w:numPr>
-          <w:ilvl w:val="0"/>
-          <w:numId w:val="4"/>
-        </w:numPr>
-        <w:ind w:left="720" w:hanging="360"/>
-        <w:jc w:val="both"/>
-        <w:rPr>
-          <w:u w:val="none"/>
-        </w:rPr>
-      </w:pPr>
-      <w:r>
-        <w:rPr>
-          <w:rtl w:val="0"/>
-        </w:rPr>
-        <w:t xml:space="preserve">Crear código para sugerir los bares que vendan lo más similar al bar seleccionado: 2 horas</w:t>
-      </w:r>
-    </w:p>
-    <w:p>
-      <w:pPr>
-        <w:numPr>
-          <w:ilvl w:val="0"/>
-          <w:numId w:val="4"/>
-        </w:numPr>
-        <w:ind w:left="720" w:hanging="360"/>
-        <w:jc w:val="both"/>
-        <w:rPr>
-          <w:u w:val="none"/>
-        </w:rPr>
-      </w:pPr>
-      <w:r>
-        <w:rPr>
-          <w:rtl w:val="0"/>
-        </w:rPr>
-        <w:t xml:space="preserve">Crear código para sugerir los bares que estén abiertos y cerrados: 3 horas</w:t>
       </w:r>
     </w:p>
     <w:p>
@@ -585,8 +865,8 @@
   <w:abstractNum w:abstractNumId="1">
     <w:lvl w:ilvl="0">
       <w:start w:val="1"/>
-      <w:numFmt w:val="decimal"/>
-      <w:lvlText w:val="%1."/>
+      <w:numFmt w:val="bullet"/>
+      <w:lvlText w:val="●"/>
       <w:lvlJc w:val="left"/>
       <w:pPr>
         <w:ind w:left="720" w:hanging="360"/>
@@ -695,8 +975,8 @@
   <w:abstractNum w:abstractNumId="2">
     <w:lvl w:ilvl="0">
       <w:start w:val="1"/>
-      <w:numFmt w:val="bullet"/>
-      <w:lvlText w:val="●"/>
+      <w:numFmt w:val="decimal"/>
+      <w:lvlText w:val="%1."/>
       <w:lvlJc w:val="left"/>
       <w:pPr>
         <w:ind w:left="720" w:hanging="360"/>
@@ -913,6 +1193,336 @@
     </w:lvl>
   </w:abstractNum>
   <w:abstractNum w:abstractNumId="4">
+    <w:lvl w:ilvl="0">
+      <w:start w:val="1"/>
+      <w:numFmt w:val="bullet"/>
+      <w:lvlText w:val="●"/>
+      <w:lvlJc w:val="left"/>
+      <w:pPr>
+        <w:ind w:left="720" w:hanging="360"/>
+      </w:pPr>
+      <w:rPr>
+        <w:u w:val="none"/>
+      </w:rPr>
+    </w:lvl>
+    <w:lvl w:ilvl="1">
+      <w:start w:val="1"/>
+      <w:numFmt w:val="bullet"/>
+      <w:lvlText w:val="○"/>
+      <w:lvlJc w:val="left"/>
+      <w:pPr>
+        <w:ind w:left="1440" w:hanging="360"/>
+      </w:pPr>
+      <w:rPr>
+        <w:u w:val="none"/>
+      </w:rPr>
+    </w:lvl>
+    <w:lvl w:ilvl="2">
+      <w:start w:val="1"/>
+      <w:numFmt w:val="bullet"/>
+      <w:lvlText w:val="■"/>
+      <w:lvlJc w:val="left"/>
+      <w:pPr>
+        <w:ind w:left="2160" w:hanging="360"/>
+      </w:pPr>
+      <w:rPr>
+        <w:u w:val="none"/>
+      </w:rPr>
+    </w:lvl>
+    <w:lvl w:ilvl="3">
+      <w:start w:val="1"/>
+      <w:numFmt w:val="bullet"/>
+      <w:lvlText w:val="●"/>
+      <w:lvlJc w:val="left"/>
+      <w:pPr>
+        <w:ind w:left="2880" w:hanging="360"/>
+      </w:pPr>
+      <w:rPr>
+        <w:u w:val="none"/>
+      </w:rPr>
+    </w:lvl>
+    <w:lvl w:ilvl="4">
+      <w:start w:val="1"/>
+      <w:numFmt w:val="bullet"/>
+      <w:lvlText w:val="○"/>
+      <w:lvlJc w:val="left"/>
+      <w:pPr>
+        <w:ind w:left="3600" w:hanging="360"/>
+      </w:pPr>
+      <w:rPr>
+        <w:u w:val="none"/>
+      </w:rPr>
+    </w:lvl>
+    <w:lvl w:ilvl="5">
+      <w:start w:val="1"/>
+      <w:numFmt w:val="bullet"/>
+      <w:lvlText w:val="■"/>
+      <w:lvlJc w:val="left"/>
+      <w:pPr>
+        <w:ind w:left="4320" w:hanging="360"/>
+      </w:pPr>
+      <w:rPr>
+        <w:u w:val="none"/>
+      </w:rPr>
+    </w:lvl>
+    <w:lvl w:ilvl="6">
+      <w:start w:val="1"/>
+      <w:numFmt w:val="bullet"/>
+      <w:lvlText w:val="●"/>
+      <w:lvlJc w:val="left"/>
+      <w:pPr>
+        <w:ind w:left="5040" w:hanging="360"/>
+      </w:pPr>
+      <w:rPr>
+        <w:u w:val="none"/>
+      </w:rPr>
+    </w:lvl>
+    <w:lvl w:ilvl="7">
+      <w:start w:val="1"/>
+      <w:numFmt w:val="bullet"/>
+      <w:lvlText w:val="○"/>
+      <w:lvlJc w:val="left"/>
+      <w:pPr>
+        <w:ind w:left="5760" w:hanging="360"/>
+      </w:pPr>
+      <w:rPr>
+        <w:u w:val="none"/>
+      </w:rPr>
+    </w:lvl>
+    <w:lvl w:ilvl="8">
+      <w:start w:val="1"/>
+      <w:numFmt w:val="bullet"/>
+      <w:lvlText w:val="■"/>
+      <w:lvlJc w:val="left"/>
+      <w:pPr>
+        <w:ind w:left="6480" w:hanging="360"/>
+      </w:pPr>
+      <w:rPr>
+        <w:u w:val="none"/>
+      </w:rPr>
+    </w:lvl>
+  </w:abstractNum>
+  <w:abstractNum w:abstractNumId="5">
+    <w:lvl w:ilvl="0">
+      <w:start w:val="1"/>
+      <w:numFmt w:val="bullet"/>
+      <w:lvlText w:val="●"/>
+      <w:lvlJc w:val="left"/>
+      <w:pPr>
+        <w:ind w:left="720" w:hanging="360"/>
+      </w:pPr>
+      <w:rPr>
+        <w:u w:val="none"/>
+      </w:rPr>
+    </w:lvl>
+    <w:lvl w:ilvl="1">
+      <w:start w:val="1"/>
+      <w:numFmt w:val="bullet"/>
+      <w:lvlText w:val="○"/>
+      <w:lvlJc w:val="left"/>
+      <w:pPr>
+        <w:ind w:left="1440" w:hanging="360"/>
+      </w:pPr>
+      <w:rPr>
+        <w:u w:val="none"/>
+      </w:rPr>
+    </w:lvl>
+    <w:lvl w:ilvl="2">
+      <w:start w:val="1"/>
+      <w:numFmt w:val="bullet"/>
+      <w:lvlText w:val="■"/>
+      <w:lvlJc w:val="left"/>
+      <w:pPr>
+        <w:ind w:left="2160" w:hanging="360"/>
+      </w:pPr>
+      <w:rPr>
+        <w:u w:val="none"/>
+      </w:rPr>
+    </w:lvl>
+    <w:lvl w:ilvl="3">
+      <w:start w:val="1"/>
+      <w:numFmt w:val="bullet"/>
+      <w:lvlText w:val="●"/>
+      <w:lvlJc w:val="left"/>
+      <w:pPr>
+        <w:ind w:left="2880" w:hanging="360"/>
+      </w:pPr>
+      <w:rPr>
+        <w:u w:val="none"/>
+      </w:rPr>
+    </w:lvl>
+    <w:lvl w:ilvl="4">
+      <w:start w:val="1"/>
+      <w:numFmt w:val="bullet"/>
+      <w:lvlText w:val="○"/>
+      <w:lvlJc w:val="left"/>
+      <w:pPr>
+        <w:ind w:left="3600" w:hanging="360"/>
+      </w:pPr>
+      <w:rPr>
+        <w:u w:val="none"/>
+      </w:rPr>
+    </w:lvl>
+    <w:lvl w:ilvl="5">
+      <w:start w:val="1"/>
+      <w:numFmt w:val="bullet"/>
+      <w:lvlText w:val="■"/>
+      <w:lvlJc w:val="left"/>
+      <w:pPr>
+        <w:ind w:left="4320" w:hanging="360"/>
+      </w:pPr>
+      <w:rPr>
+        <w:u w:val="none"/>
+      </w:rPr>
+    </w:lvl>
+    <w:lvl w:ilvl="6">
+      <w:start w:val="1"/>
+      <w:numFmt w:val="bullet"/>
+      <w:lvlText w:val="●"/>
+      <w:lvlJc w:val="left"/>
+      <w:pPr>
+        <w:ind w:left="5040" w:hanging="360"/>
+      </w:pPr>
+      <w:rPr>
+        <w:u w:val="none"/>
+      </w:rPr>
+    </w:lvl>
+    <w:lvl w:ilvl="7">
+      <w:start w:val="1"/>
+      <w:numFmt w:val="bullet"/>
+      <w:lvlText w:val="○"/>
+      <w:lvlJc w:val="left"/>
+      <w:pPr>
+        <w:ind w:left="5760" w:hanging="360"/>
+      </w:pPr>
+      <w:rPr>
+        <w:u w:val="none"/>
+      </w:rPr>
+    </w:lvl>
+    <w:lvl w:ilvl="8">
+      <w:start w:val="1"/>
+      <w:numFmt w:val="bullet"/>
+      <w:lvlText w:val="■"/>
+      <w:lvlJc w:val="left"/>
+      <w:pPr>
+        <w:ind w:left="6480" w:hanging="360"/>
+      </w:pPr>
+      <w:rPr>
+        <w:u w:val="none"/>
+      </w:rPr>
+    </w:lvl>
+  </w:abstractNum>
+  <w:abstractNum w:abstractNumId="6">
+    <w:lvl w:ilvl="0">
+      <w:start w:val="1"/>
+      <w:numFmt w:val="bullet"/>
+      <w:lvlText w:val="●"/>
+      <w:lvlJc w:val="left"/>
+      <w:pPr>
+        <w:ind w:left="720" w:hanging="360"/>
+      </w:pPr>
+      <w:rPr>
+        <w:u w:val="none"/>
+      </w:rPr>
+    </w:lvl>
+    <w:lvl w:ilvl="1">
+      <w:start w:val="1"/>
+      <w:numFmt w:val="bullet"/>
+      <w:lvlText w:val="○"/>
+      <w:lvlJc w:val="left"/>
+      <w:pPr>
+        <w:ind w:left="1440" w:hanging="360"/>
+      </w:pPr>
+      <w:rPr>
+        <w:u w:val="none"/>
+      </w:rPr>
+    </w:lvl>
+    <w:lvl w:ilvl="2">
+      <w:start w:val="1"/>
+      <w:numFmt w:val="bullet"/>
+      <w:lvlText w:val="■"/>
+      <w:lvlJc w:val="left"/>
+      <w:pPr>
+        <w:ind w:left="2160" w:hanging="360"/>
+      </w:pPr>
+      <w:rPr>
+        <w:u w:val="none"/>
+      </w:rPr>
+    </w:lvl>
+    <w:lvl w:ilvl="3">
+      <w:start w:val="1"/>
+      <w:numFmt w:val="bullet"/>
+      <w:lvlText w:val="●"/>
+      <w:lvlJc w:val="left"/>
+      <w:pPr>
+        <w:ind w:left="2880" w:hanging="360"/>
+      </w:pPr>
+      <w:rPr>
+        <w:u w:val="none"/>
+      </w:rPr>
+    </w:lvl>
+    <w:lvl w:ilvl="4">
+      <w:start w:val="1"/>
+      <w:numFmt w:val="bullet"/>
+      <w:lvlText w:val="○"/>
+      <w:lvlJc w:val="left"/>
+      <w:pPr>
+        <w:ind w:left="3600" w:hanging="360"/>
+      </w:pPr>
+      <w:rPr>
+        <w:u w:val="none"/>
+      </w:rPr>
+    </w:lvl>
+    <w:lvl w:ilvl="5">
+      <w:start w:val="1"/>
+      <w:numFmt w:val="bullet"/>
+      <w:lvlText w:val="■"/>
+      <w:lvlJc w:val="left"/>
+      <w:pPr>
+        <w:ind w:left="4320" w:hanging="360"/>
+      </w:pPr>
+      <w:rPr>
+        <w:u w:val="none"/>
+      </w:rPr>
+    </w:lvl>
+    <w:lvl w:ilvl="6">
+      <w:start w:val="1"/>
+      <w:numFmt w:val="bullet"/>
+      <w:lvlText w:val="●"/>
+      <w:lvlJc w:val="left"/>
+      <w:pPr>
+        <w:ind w:left="5040" w:hanging="360"/>
+      </w:pPr>
+      <w:rPr>
+        <w:u w:val="none"/>
+      </w:rPr>
+    </w:lvl>
+    <w:lvl w:ilvl="7">
+      <w:start w:val="1"/>
+      <w:numFmt w:val="bullet"/>
+      <w:lvlText w:val="○"/>
+      <w:lvlJc w:val="left"/>
+      <w:pPr>
+        <w:ind w:left="5760" w:hanging="360"/>
+      </w:pPr>
+      <w:rPr>
+        <w:u w:val="none"/>
+      </w:rPr>
+    </w:lvl>
+    <w:lvl w:ilvl="8">
+      <w:start w:val="1"/>
+      <w:numFmt w:val="bullet"/>
+      <w:lvlText w:val="■"/>
+      <w:lvlJc w:val="left"/>
+      <w:pPr>
+        <w:ind w:left="6480" w:hanging="360"/>
+      </w:pPr>
+      <w:rPr>
+        <w:u w:val="none"/>
+      </w:rPr>
+    </w:lvl>
+  </w:abstractNum>
+  <w:abstractNum w:abstractNumId="7">
     <w:lvl w:ilvl="0">
       <w:start w:val="1"/>
       <w:numFmt w:val="bullet"/>
@@ -1033,6 +1643,15 @@
   </w:num>
   <w:num w:numId="4">
     <w:abstractNumId w:val="4"/>
+  </w:num>
+  <w:num w:numId="5">
+    <w:abstractNumId w:val="5"/>
+  </w:num>
+  <w:num w:numId="6">
+    <w:abstractNumId w:val="6"/>
+  </w:num>
+  <w:num w:numId="7">
+    <w:abstractNumId w:val="7"/>
   </w:num>
 </w:numbering>
 </file>

</xml_diff>